<commit_message>
added marlin firmware; minor updates
</commit_message>
<xml_diff>
--- a/Vacuum Description.docx
+++ b/Vacuum Description.docx
@@ -65,6 +65,18 @@
           <w:szCs w:val="22"/>
         </w:rPr>
         <w:t>A vacuum holder has been added to the stage to secure the vacuum hose.</w:t>
+      </w:r>
+      <w:r>
+        <w:t xml:space="preserve"> </w:t>
+      </w:r>
+      <w:r>
+        <w:rPr>
+          <w:rFonts w:ascii="Calibri" w:hAnsi="Calibri"/>
+          <w:color w:val="000000"/>
+          <w:sz w:val="22"/>
+          <w:szCs w:val="22"/>
+        </w:rPr>
+        <w:t>The STL files for the vacuum hose holder parts can be found in the "STL for laser cutter" folder.</w:t>
       </w:r>
     </w:p>
     <w:p>
@@ -157,6 +169,7 @@
         </w:drawing>
       </w:r>
     </w:p>
+    <w:p/>
     <w:p>
       <w:bookmarkStart w:id="0" w:name="_GoBack"/>
       <w:bookmarkEnd w:id="0"/>

</xml_diff>